<commit_message>
Add some more stuff and error message
</commit_message>
<xml_diff>
--- a/mjcho_lhn3/A3/Code snippets.docx
+++ b/mjcho_lhn3/A3/Code snippets.docx
@@ -2,6 +2,34 @@
 <file path=word/document.xml><?xml version="1.0" encoding="utf-8"?>
 <w:document xmlns:wpc="http://schemas.microsoft.com/office/word/2010/wordprocessingCanvas" xmlns:cx="http://schemas.microsoft.com/office/drawing/2014/chartex" xmlns:cx1="http://schemas.microsoft.com/office/drawing/2015/9/8/chartex" xmlns:cx2="http://schemas.microsoft.com/office/drawing/2015/10/21/chartex" xmlns:cx3="http://schemas.microsoft.com/office/drawing/2016/5/9/chartex" xmlns:cx4="http://schemas.microsoft.com/office/drawing/2016/5/10/chartex" xmlns:cx5="http://schemas.microsoft.com/office/drawing/2016/5/11/chartex" xmlns:cx6="http://schemas.microsoft.com/office/drawing/2016/5/12/chartex" xmlns:cx7="http://schemas.microsoft.com/office/drawing/2016/5/13/chartex" xmlns:cx8="http://schemas.microsoft.com/office/drawing/2016/5/14/chartex" xmlns:mc="http://schemas.openxmlformats.org/markup-compatibility/2006" xmlns:aink="http://schemas.microsoft.com/office/drawing/2016/ink" xmlns:am3d="http://schemas.microsoft.com/office/drawing/2017/model3d" xmlns:o="urn:schemas-microsoft-com:office:office" xmlns:oel="http://schemas.microsoft.com/office/2019/extlst" xmlns:r="http://schemas.openxmlformats.org/officeDocument/2006/relationships" xmlns:m="http://schemas.openxmlformats.org/officeDocument/2006/math" xmlns:v="urn:schemas-microsoft-com:vml" xmlns:wp14="http://schemas.microsoft.com/office/word/2010/wordprocessingDrawing" xmlns:wp="http://schemas.openxmlformats.org/drawingml/2006/wordprocessingDrawing" xmlns:w10="urn:schemas-microsoft-com:office:word" xmlns:w="http://schemas.openxmlformats.org/wordprocessingml/2006/main" xmlns:w14="http://schemas.microsoft.com/office/word/2010/wordml" xmlns:w15="http://schemas.microsoft.com/office/word/2012/wordml" xmlns:w16cex="http://schemas.microsoft.com/office/word/2018/wordml/cex" xmlns:w16cid="http://schemas.microsoft.com/office/word/2016/wordml/cid" xmlns:w16="http://schemas.microsoft.com/office/word/2018/wordml" xmlns:w16sdtdh="http://schemas.microsoft.com/office/word/2020/wordml/sdtdatahash" xmlns:w16se="http://schemas.microsoft.com/office/word/2015/wordml/symex" xmlns:wpg="http://schemas.microsoft.com/office/word/2010/wordprocessingGroup" xmlns:wpi="http://schemas.microsoft.com/office/word/2010/wordprocessingInk" xmlns:wne="http://schemas.microsoft.com/office/word/2006/wordml" xmlns:wps="http://schemas.microsoft.com/office/word/2010/wordprocessingShape" mc:Ignorable="w14 w15 w16se w16cid w16 w16cex w16sdtdh wp14">
   <w:body>
+    <w:p>
+      <w:pPr>
+        <w:pStyle w:val="Heading1"/>
+      </w:pPr>
+      <w:r>
+        <w:t>Prepare Statements</w:t>
+      </w:r>
+    </w:p>
+    <w:p>
+      <w:pPr>
+        <w:pStyle w:val="ListParagraph"/>
+        <w:numPr>
+          <w:ilvl w:val="0"/>
+          <w:numId w:val="1"/>
+        </w:numPr>
+        <w:rPr>
+          <w:sz w:val="24"/>
+          <w:szCs w:val="24"/>
+        </w:rPr>
+      </w:pPr>
+      <w:r>
+        <w:rPr>
+          <w:sz w:val="24"/>
+          <w:szCs w:val="24"/>
+        </w:rPr>
+        <w:t>Preparing two SQL statements for querying depending on which order parameter is used</w:t>
+      </w:r>
+    </w:p>
     <w:p>
       <w:r>
         <w:rPr>
@@ -51,6 +79,15 @@
         </w:drawing>
       </w:r>
     </w:p>
+    <w:p/>
+    <w:p>
+      <w:pPr>
+        <w:pStyle w:val="Heading1"/>
+      </w:pPr>
+      <w:r>
+        <w:t>Create input for order number parameter:</w:t>
+      </w:r>
+    </w:p>
     <w:p>
       <w:pPr>
         <w:pStyle w:val="ListParagraph"/>
@@ -68,39 +105,14 @@
           <w:sz w:val="24"/>
           <w:szCs w:val="24"/>
         </w:rPr>
-        <w:t xml:space="preserve">Preparing two SQL statements for querying depending on which order parameter is </w:t>
-      </w:r>
-      <w:proofErr w:type="gramStart"/>
-      <w:r>
-        <w:rPr>
-          <w:sz w:val="24"/>
-          <w:szCs w:val="24"/>
-        </w:rPr>
-        <w:t>used</w:t>
-      </w:r>
-      <w:proofErr w:type="gramEnd"/>
-    </w:p>
-    <w:p>
-      <w:pPr>
-        <w:rPr>
-          <w:sz w:val="24"/>
-          <w:szCs w:val="24"/>
-        </w:rPr>
-      </w:pPr>
-    </w:p>
-    <w:p>
-      <w:pPr>
-        <w:rPr>
-          <w:sz w:val="24"/>
-          <w:szCs w:val="24"/>
-        </w:rPr>
-      </w:pPr>
-      <w:r>
-        <w:rPr>
-          <w:sz w:val="24"/>
-          <w:szCs w:val="24"/>
-        </w:rPr>
-        <w:t>Create input for order number parameter:</w:t>
+        <w:t>Get all the order numbers from the orders table via SQL quer</w:t>
+      </w:r>
+      <w:r>
+        <w:rPr>
+          <w:sz w:val="24"/>
+          <w:szCs w:val="24"/>
+        </w:rPr>
+        <w:t>y</w:t>
       </w:r>
     </w:p>
     <w:p>
@@ -115,8 +127,8 @@
           <w:noProof/>
         </w:rPr>
         <w:drawing>
-          <wp:inline distT="0" distB="0" distL="0" distR="0" wp14:anchorId="7EF91FFB" wp14:editId="70B0639C">
-            <wp:extent cx="4324350" cy="1108655"/>
+          <wp:inline distT="0" distB="0" distL="0" distR="0" wp14:anchorId="7EF91FFB" wp14:editId="579CC94A">
+            <wp:extent cx="5201365" cy="1333500"/>
             <wp:effectExtent l="0" t="0" r="0" b="0"/>
             <wp:docPr id="914498633" name="Picture 1" descr="A screenshot of a computer screen&#10;&#10;Description automatically generated"/>
             <wp:cNvGraphicFramePr>
@@ -137,7 +149,7 @@
                   <pic:spPr bwMode="auto">
                     <a:xfrm>
                       <a:off x="0" y="0"/>
-                      <a:ext cx="4347047" cy="1114474"/>
+                      <a:ext cx="5232801" cy="1341560"/>
                     </a:xfrm>
                     <a:prstGeom prst="rect">
                       <a:avLst/>
@@ -175,17 +187,8 @@
           <w:sz w:val="24"/>
           <w:szCs w:val="24"/>
         </w:rPr>
-        <w:t xml:space="preserve">Get all the order numbers from the orders table via SQL </w:t>
-      </w:r>
-      <w:proofErr w:type="gramStart"/>
-      <w:r>
-        <w:rPr>
-          <w:sz w:val="24"/>
-          <w:szCs w:val="24"/>
-        </w:rPr>
-        <w:t>query</w:t>
-      </w:r>
-      <w:proofErr w:type="gramEnd"/>
+        <w:t>Add dropdown options for each order number retrieved from the query while also keeping the user’s input when the page is reloaded</w:t>
+      </w:r>
     </w:p>
     <w:p>
       <w:pPr>
@@ -244,6 +247,38 @@
     </w:p>
     <w:p>
       <w:pPr>
+        <w:rPr>
+          <w:sz w:val="24"/>
+          <w:szCs w:val="24"/>
+        </w:rPr>
+      </w:pPr>
+    </w:p>
+    <w:p>
+      <w:pPr>
+        <w:rPr>
+          <w:sz w:val="24"/>
+          <w:szCs w:val="24"/>
+        </w:rPr>
+      </w:pPr>
+      <w:r>
+        <w:rPr>
+          <w:sz w:val="24"/>
+          <w:szCs w:val="24"/>
+        </w:rPr>
+        <w:br w:type="page"/>
+      </w:r>
+    </w:p>
+    <w:p>
+      <w:pPr>
+        <w:pStyle w:val="Heading1"/>
+      </w:pPr>
+      <w:r>
+        <w:lastRenderedPageBreak/>
+        <w:t>Save selected columns to display:</w:t>
+      </w:r>
+    </w:p>
+    <w:p>
+      <w:pPr>
         <w:pStyle w:val="ListParagraph"/>
         <w:numPr>
           <w:ilvl w:val="0"/>
@@ -259,55 +294,7 @@
           <w:sz w:val="24"/>
           <w:szCs w:val="24"/>
         </w:rPr>
-        <w:t xml:space="preserve">Add dropdown options for each order number retrieved from the </w:t>
-      </w:r>
-      <w:proofErr w:type="gramStart"/>
-      <w:r>
-        <w:rPr>
-          <w:sz w:val="24"/>
-          <w:szCs w:val="24"/>
-        </w:rPr>
-        <w:t>query</w:t>
-      </w:r>
-      <w:proofErr w:type="gramEnd"/>
-    </w:p>
-    <w:p>
-      <w:pPr>
-        <w:rPr>
-          <w:sz w:val="24"/>
-          <w:szCs w:val="24"/>
-        </w:rPr>
-      </w:pPr>
-    </w:p>
-    <w:p>
-      <w:pPr>
-        <w:rPr>
-          <w:sz w:val="24"/>
-          <w:szCs w:val="24"/>
-        </w:rPr>
-      </w:pPr>
-      <w:r>
-        <w:rPr>
-          <w:sz w:val="24"/>
-          <w:szCs w:val="24"/>
-        </w:rPr>
-        <w:br w:type="page"/>
-      </w:r>
-    </w:p>
-    <w:p>
-      <w:pPr>
-        <w:rPr>
-          <w:sz w:val="24"/>
-          <w:szCs w:val="24"/>
-        </w:rPr>
-      </w:pPr>
-      <w:r>
-        <w:rPr>
-          <w:sz w:val="24"/>
-          <w:szCs w:val="24"/>
-        </w:rPr>
-        <w:lastRenderedPageBreak/>
-        <w:t>Save selected columns to display:</w:t>
+        <w:t>Set up valid names for columns</w:t>
       </w:r>
     </w:p>
     <w:p>
@@ -392,7 +379,6 @@
         <w:t xml:space="preserve">the name of the checked boxes into an </w:t>
       </w:r>
       <w:proofErr w:type="spellStart"/>
-      <w:proofErr w:type="gramStart"/>
       <w:r>
         <w:rPr>
           <w:sz w:val="24"/>
@@ -401,7 +387,6 @@
         <w:t>arraylist</w:t>
       </w:r>
       <w:proofErr w:type="spellEnd"/>
-      <w:proofErr w:type="gramEnd"/>
     </w:p>
     <w:p>
       <w:pPr>
@@ -475,17 +460,144 @@
           <w:sz w:val="24"/>
           <w:szCs w:val="24"/>
         </w:rPr>
-        <w:t xml:space="preserve">Save the values of the checked boxes in </w:t>
-      </w:r>
-      <w:proofErr w:type="gramStart"/>
-      <w:r>
-        <w:rPr>
-          <w:sz w:val="24"/>
-          <w:szCs w:val="24"/>
-        </w:rPr>
-        <w:t>variables</w:t>
-      </w:r>
-      <w:proofErr w:type="gramEnd"/>
+        <w:t>Create the checkbox and s</w:t>
+      </w:r>
+      <w:r>
+        <w:rPr>
+          <w:sz w:val="24"/>
+          <w:szCs w:val="24"/>
+        </w:rPr>
+        <w:t>ave the values of the checked boxes in variables</w:t>
+      </w:r>
+      <w:r>
+        <w:rPr>
+          <w:sz w:val="24"/>
+          <w:szCs w:val="24"/>
+        </w:rPr>
+        <w:t xml:space="preserve"> while keeping the user’s input when the page is reloaded</w:t>
+      </w:r>
+    </w:p>
+    <w:p>
+      <w:pPr>
+        <w:rPr>
+          <w:sz w:val="24"/>
+          <w:szCs w:val="24"/>
+        </w:rPr>
+      </w:pPr>
+      <w:r>
+        <w:rPr>
+          <w:sz w:val="24"/>
+          <w:szCs w:val="24"/>
+        </w:rPr>
+        <w:drawing>
+          <wp:inline distT="0" distB="0" distL="0" distR="0" wp14:anchorId="35FD2F4D" wp14:editId="2F8AC58A">
+            <wp:extent cx="2257425" cy="1726705"/>
+            <wp:effectExtent l="0" t="0" r="0" b="6985"/>
+            <wp:docPr id="1430408956" name="Picture 1" descr="A screen shot of a computer&#10;&#10;Description automatically generated"/>
+            <wp:cNvGraphicFramePr>
+              <a:graphicFrameLocks xmlns:a="http://schemas.openxmlformats.org/drawingml/2006/main" noChangeAspect="1"/>
+            </wp:cNvGraphicFramePr>
+            <a:graphic xmlns:a="http://schemas.openxmlformats.org/drawingml/2006/main">
+              <a:graphicData uri="http://schemas.openxmlformats.org/drawingml/2006/picture">
+                <pic:pic xmlns:pic="http://schemas.openxmlformats.org/drawingml/2006/picture">
+                  <pic:nvPicPr>
+                    <pic:cNvPr id="1430408956" name="Picture 1" descr="A screen shot of a computer&#10;&#10;Description automatically generated"/>
+                    <pic:cNvPicPr/>
+                  </pic:nvPicPr>
+                  <pic:blipFill>
+                    <a:blip r:embed="rId12"/>
+                    <a:stretch>
+                      <a:fillRect/>
+                    </a:stretch>
+                  </pic:blipFill>
+                  <pic:spPr>
+                    <a:xfrm>
+                      <a:off x="0" y="0"/>
+                      <a:ext cx="2259190" cy="1728055"/>
+                    </a:xfrm>
+                    <a:prstGeom prst="rect">
+                      <a:avLst/>
+                    </a:prstGeom>
+                  </pic:spPr>
+                </pic:pic>
+              </a:graphicData>
+            </a:graphic>
+          </wp:inline>
+        </w:drawing>
+      </w:r>
+      <w:r>
+        <w:rPr>
+          <w:noProof/>
+        </w:rPr>
+        <w:t xml:space="preserve"> </w:t>
+      </w:r>
+      <w:r>
+        <w:rPr>
+          <w:sz w:val="24"/>
+          <w:szCs w:val="24"/>
+        </w:rPr>
+        <w:drawing>
+          <wp:inline distT="0" distB="0" distL="0" distR="0" wp14:anchorId="7A064D8B" wp14:editId="79C3B935">
+            <wp:extent cx="2192733" cy="1755775"/>
+            <wp:effectExtent l="0" t="0" r="0" b="0"/>
+            <wp:docPr id="985476985" name="Picture 1" descr="A screen shot of a computer code&#10;&#10;Description automatically generated"/>
+            <wp:cNvGraphicFramePr>
+              <a:graphicFrameLocks xmlns:a="http://schemas.openxmlformats.org/drawingml/2006/main" noChangeAspect="1"/>
+            </wp:cNvGraphicFramePr>
+            <a:graphic xmlns:a="http://schemas.openxmlformats.org/drawingml/2006/main">
+              <a:graphicData uri="http://schemas.openxmlformats.org/drawingml/2006/picture">
+                <pic:pic xmlns:pic="http://schemas.openxmlformats.org/drawingml/2006/picture">
+                  <pic:nvPicPr>
+                    <pic:cNvPr id="985476985" name="Picture 1" descr="A screen shot of a computer code&#10;&#10;Description automatically generated"/>
+                    <pic:cNvPicPr/>
+                  </pic:nvPicPr>
+                  <pic:blipFill>
+                    <a:blip r:embed="rId13"/>
+                    <a:stretch>
+                      <a:fillRect/>
+                    </a:stretch>
+                  </pic:blipFill>
+                  <pic:spPr>
+                    <a:xfrm>
+                      <a:off x="0" y="0"/>
+                      <a:ext cx="2195643" cy="1758105"/>
+                    </a:xfrm>
+                    <a:prstGeom prst="rect">
+                      <a:avLst/>
+                    </a:prstGeom>
+                  </pic:spPr>
+                </pic:pic>
+              </a:graphicData>
+            </a:graphic>
+          </wp:inline>
+        </w:drawing>
+      </w:r>
+    </w:p>
+    <w:p>
+      <w:pPr>
+        <w:pStyle w:val="ListParagraph"/>
+        <w:rPr>
+          <w:sz w:val="24"/>
+          <w:szCs w:val="24"/>
+        </w:rPr>
+      </w:pPr>
+    </w:p>
+    <w:p>
+      <w:pPr>
+        <w:pStyle w:val="ListParagraph"/>
+        <w:rPr>
+          <w:sz w:val="24"/>
+          <w:szCs w:val="24"/>
+        </w:rPr>
+      </w:pPr>
+    </w:p>
+    <w:p>
+      <w:pPr>
+        <w:rPr>
+          <w:sz w:val="24"/>
+          <w:szCs w:val="24"/>
+        </w:rPr>
+      </w:pPr>
     </w:p>
     <w:p>
       <w:pPr>
@@ -507,7 +619,6 @@
         <w:t xml:space="preserve">Keep these variables in an </w:t>
       </w:r>
       <w:proofErr w:type="spellStart"/>
-      <w:proofErr w:type="gramStart"/>
       <w:r>
         <w:rPr>
           <w:sz w:val="24"/>
@@ -516,45 +627,114 @@
         <w:t>arraylist</w:t>
       </w:r>
       <w:proofErr w:type="spellEnd"/>
-      <w:proofErr w:type="gramEnd"/>
-    </w:p>
-    <w:p>
-      <w:pPr>
-        <w:rPr>
-          <w:sz w:val="24"/>
-          <w:szCs w:val="24"/>
-        </w:rPr>
-      </w:pPr>
-    </w:p>
-    <w:p>
-      <w:pPr>
-        <w:rPr>
-          <w:sz w:val="24"/>
-          <w:szCs w:val="24"/>
-        </w:rPr>
-      </w:pPr>
-      <w:r>
-        <w:rPr>
-          <w:sz w:val="24"/>
-          <w:szCs w:val="24"/>
-        </w:rPr>
-        <w:br w:type="page"/>
-      </w:r>
-    </w:p>
-    <w:p>
-      <w:pPr>
-        <w:rPr>
-          <w:sz w:val="24"/>
-          <w:szCs w:val="24"/>
-        </w:rPr>
-      </w:pPr>
-      <w:r>
-        <w:rPr>
-          <w:sz w:val="24"/>
-          <w:szCs w:val="24"/>
-        </w:rPr>
-        <w:lastRenderedPageBreak/>
-        <w:t>Run query:</w:t>
+    </w:p>
+    <w:p>
+      <w:pPr>
+        <w:ind w:left="360"/>
+        <w:rPr>
+          <w:sz w:val="24"/>
+          <w:szCs w:val="24"/>
+        </w:rPr>
+      </w:pPr>
+      <w:r>
+        <w:rPr>
+          <w:sz w:val="24"/>
+          <w:szCs w:val="24"/>
+        </w:rPr>
+        <w:drawing>
+          <wp:inline distT="0" distB="0" distL="0" distR="0" wp14:anchorId="64DEE909" wp14:editId="7CD6F7D3">
+            <wp:extent cx="3667125" cy="2153014"/>
+            <wp:effectExtent l="0" t="0" r="0" b="0"/>
+            <wp:docPr id="810973341" name="Picture 1" descr="A computer screen shot of text&#10;&#10;Description automatically generated"/>
+            <wp:cNvGraphicFramePr>
+              <a:graphicFrameLocks xmlns:a="http://schemas.openxmlformats.org/drawingml/2006/main" noChangeAspect="1"/>
+            </wp:cNvGraphicFramePr>
+            <a:graphic xmlns:a="http://schemas.openxmlformats.org/drawingml/2006/main">
+              <a:graphicData uri="http://schemas.openxmlformats.org/drawingml/2006/picture">
+                <pic:pic xmlns:pic="http://schemas.openxmlformats.org/drawingml/2006/picture">
+                  <pic:nvPicPr>
+                    <pic:cNvPr id="810973341" name="Picture 1" descr="A computer screen shot of text&#10;&#10;Description automatically generated"/>
+                    <pic:cNvPicPr/>
+                  </pic:nvPicPr>
+                  <pic:blipFill>
+                    <a:blip r:embed="rId14"/>
+                    <a:stretch>
+                      <a:fillRect/>
+                    </a:stretch>
+                  </pic:blipFill>
+                  <pic:spPr>
+                    <a:xfrm>
+                      <a:off x="0" y="0"/>
+                      <a:ext cx="3679137" cy="2160066"/>
+                    </a:xfrm>
+                    <a:prstGeom prst="rect">
+                      <a:avLst/>
+                    </a:prstGeom>
+                  </pic:spPr>
+                </pic:pic>
+              </a:graphicData>
+            </a:graphic>
+          </wp:inline>
+        </w:drawing>
+      </w:r>
+    </w:p>
+    <w:p>
+      <w:pPr>
+        <w:rPr>
+          <w:sz w:val="24"/>
+          <w:szCs w:val="24"/>
+        </w:rPr>
+      </w:pPr>
+    </w:p>
+    <w:p>
+      <w:r>
+        <w:rPr>
+          <w:rStyle w:val="Heading1Char"/>
+        </w:rPr>
+        <w:t>Run query</w:t>
+      </w:r>
+      <w:r>
+        <w:t>:</w:t>
+      </w:r>
+    </w:p>
+    <w:p>
+      <w:pPr>
+        <w:pStyle w:val="ListParagraph"/>
+        <w:numPr>
+          <w:ilvl w:val="0"/>
+          <w:numId w:val="1"/>
+        </w:numPr>
+        <w:rPr>
+          <w:sz w:val="24"/>
+          <w:szCs w:val="24"/>
+        </w:rPr>
+      </w:pPr>
+      <w:r>
+        <w:rPr>
+          <w:sz w:val="24"/>
+          <w:szCs w:val="24"/>
+        </w:rPr>
+        <w:t>Bind and execute the query for the order number option</w:t>
+      </w:r>
+    </w:p>
+    <w:p>
+      <w:pPr>
+        <w:pStyle w:val="ListParagraph"/>
+        <w:numPr>
+          <w:ilvl w:val="0"/>
+          <w:numId w:val="1"/>
+        </w:numPr>
+        <w:rPr>
+          <w:sz w:val="24"/>
+          <w:szCs w:val="24"/>
+        </w:rPr>
+      </w:pPr>
+      <w:r>
+        <w:rPr>
+          <w:sz w:val="24"/>
+          <w:szCs w:val="24"/>
+        </w:rPr>
+        <w:t>Save the result in a variable</w:t>
       </w:r>
     </w:p>
     <w:p>
@@ -569,9 +749,9 @@
           <w:noProof/>
         </w:rPr>
         <w:drawing>
-          <wp:inline distT="0" distB="0" distL="0" distR="0" wp14:anchorId="2E2F553B" wp14:editId="68E59498">
-            <wp:extent cx="4429125" cy="1619250"/>
-            <wp:effectExtent l="0" t="0" r="9525" b="0"/>
+          <wp:inline distT="0" distB="0" distL="0" distR="0" wp14:anchorId="2E2F553B" wp14:editId="6B0E576E">
+            <wp:extent cx="5627594" cy="2057400"/>
+            <wp:effectExtent l="0" t="0" r="0" b="0"/>
             <wp:docPr id="642696846" name="Picture 642696846" descr="A screenshot of a computer screen&#10;&#10;Description automatically generated"/>
             <wp:cNvGraphicFramePr>
               <a:graphicFrameLocks xmlns:a="http://schemas.openxmlformats.org/drawingml/2006/main" noChangeAspect="1"/>
@@ -584,14 +764,14 @@
                     <pic:cNvPicPr/>
                   </pic:nvPicPr>
                   <pic:blipFill rotWithShape="1">
-                    <a:blip r:embed="rId12"/>
+                    <a:blip r:embed="rId15"/>
                     <a:srcRect l="54968" t="24997" r="9716" b="52050"/>
                     <a:stretch/>
                   </pic:blipFill>
                   <pic:spPr bwMode="auto">
                     <a:xfrm>
                       <a:off x="0" y="0"/>
-                      <a:ext cx="4434725" cy="1621297"/>
+                      <a:ext cx="5627594" cy="2057400"/>
                     </a:xfrm>
                     <a:prstGeom prst="rect">
                       <a:avLst/>
@@ -615,31 +795,83 @@
     <w:p>
       <w:pPr>
         <w:pStyle w:val="ListParagraph"/>
-        <w:numPr>
-          <w:ilvl w:val="0"/>
-          <w:numId w:val="1"/>
-        </w:numPr>
-        <w:rPr>
-          <w:sz w:val="24"/>
-          <w:szCs w:val="24"/>
-        </w:rPr>
-      </w:pPr>
-      <w:r>
-        <w:rPr>
-          <w:sz w:val="24"/>
-          <w:szCs w:val="24"/>
-        </w:rPr>
-        <w:t xml:space="preserve">Bind and execute the query for the order number </w:t>
-      </w:r>
-      <w:proofErr w:type="gramStart"/>
-      <w:r>
-        <w:rPr>
-          <w:sz w:val="24"/>
-          <w:szCs w:val="24"/>
-        </w:rPr>
-        <w:t>option</w:t>
-      </w:r>
-      <w:proofErr w:type="gramEnd"/>
+        <w:rPr>
+          <w:sz w:val="24"/>
+          <w:szCs w:val="24"/>
+        </w:rPr>
+      </w:pPr>
+    </w:p>
+    <w:p>
+      <w:pPr>
+        <w:pStyle w:val="ListParagraph"/>
+        <w:rPr>
+          <w:sz w:val="24"/>
+          <w:szCs w:val="24"/>
+        </w:rPr>
+      </w:pPr>
+    </w:p>
+    <w:p>
+      <w:pPr>
+        <w:pStyle w:val="ListParagraph"/>
+        <w:rPr>
+          <w:sz w:val="24"/>
+          <w:szCs w:val="24"/>
+        </w:rPr>
+      </w:pPr>
+    </w:p>
+    <w:p>
+      <w:pPr>
+        <w:pStyle w:val="ListParagraph"/>
+        <w:rPr>
+          <w:sz w:val="24"/>
+          <w:szCs w:val="24"/>
+        </w:rPr>
+      </w:pPr>
+    </w:p>
+    <w:p>
+      <w:pPr>
+        <w:pStyle w:val="ListParagraph"/>
+        <w:rPr>
+          <w:sz w:val="24"/>
+          <w:szCs w:val="24"/>
+        </w:rPr>
+      </w:pPr>
+    </w:p>
+    <w:p>
+      <w:pPr>
+        <w:pStyle w:val="ListParagraph"/>
+        <w:rPr>
+          <w:sz w:val="24"/>
+          <w:szCs w:val="24"/>
+        </w:rPr>
+      </w:pPr>
+    </w:p>
+    <w:p>
+      <w:pPr>
+        <w:pStyle w:val="ListParagraph"/>
+        <w:rPr>
+          <w:sz w:val="24"/>
+          <w:szCs w:val="24"/>
+        </w:rPr>
+      </w:pPr>
+    </w:p>
+    <w:p>
+      <w:pPr>
+        <w:pStyle w:val="ListParagraph"/>
+        <w:rPr>
+          <w:sz w:val="24"/>
+          <w:szCs w:val="24"/>
+        </w:rPr>
+      </w:pPr>
+    </w:p>
+    <w:p>
+      <w:pPr>
+        <w:pStyle w:val="ListParagraph"/>
+        <w:rPr>
+          <w:sz w:val="24"/>
+          <w:szCs w:val="24"/>
+        </w:rPr>
+      </w:pPr>
     </w:p>
     <w:p>
       <w:pPr>
@@ -658,17 +890,29 @@
           <w:sz w:val="24"/>
           <w:szCs w:val="24"/>
         </w:rPr>
-        <w:t xml:space="preserve">Save the result in a </w:t>
-      </w:r>
-      <w:proofErr w:type="gramStart"/>
-      <w:r>
-        <w:rPr>
-          <w:sz w:val="24"/>
-          <w:szCs w:val="24"/>
-        </w:rPr>
-        <w:t>variable</w:t>
-      </w:r>
-      <w:proofErr w:type="gramEnd"/>
+        <w:lastRenderedPageBreak/>
+        <w:t>Bind and execute the query for the order date option</w:t>
+      </w:r>
+    </w:p>
+    <w:p>
+      <w:pPr>
+        <w:pStyle w:val="ListParagraph"/>
+        <w:numPr>
+          <w:ilvl w:val="0"/>
+          <w:numId w:val="1"/>
+        </w:numPr>
+        <w:rPr>
+          <w:sz w:val="24"/>
+          <w:szCs w:val="24"/>
+        </w:rPr>
+      </w:pPr>
+      <w:r>
+        <w:rPr>
+          <w:sz w:val="24"/>
+          <w:szCs w:val="24"/>
+        </w:rPr>
+        <w:t>Save the result in a variable</w:t>
+      </w:r>
     </w:p>
     <w:p>
       <w:pPr>
@@ -682,9 +926,9 @@
           <w:noProof/>
         </w:rPr>
         <w:drawing>
-          <wp:inline distT="0" distB="0" distL="0" distR="0" wp14:anchorId="7F808D87" wp14:editId="06D9DFEC">
-            <wp:extent cx="5124450" cy="3181350"/>
-            <wp:effectExtent l="0" t="0" r="0" b="0"/>
+          <wp:inline distT="0" distB="0" distL="0" distR="0" wp14:anchorId="0367C715" wp14:editId="19E242CA">
+            <wp:extent cx="4127177" cy="2562225"/>
+            <wp:effectExtent l="0" t="0" r="6985" b="0"/>
             <wp:docPr id="297265848" name="Picture 1" descr="A screenshot of a computer screen&#10;&#10;Description automatically generated"/>
             <wp:cNvGraphicFramePr>
               <a:graphicFrameLocks xmlns:a="http://schemas.openxmlformats.org/drawingml/2006/main" noChangeAspect="1"/>
@@ -697,14 +941,14 @@
                     <pic:cNvPicPr/>
                   </pic:nvPicPr>
                   <pic:blipFill rotWithShape="1">
-                    <a:blip r:embed="rId12"/>
+                    <a:blip r:embed="rId15"/>
                     <a:srcRect l="55728" t="47411" r="3412" b="7494"/>
                     <a:stretch/>
                   </pic:blipFill>
                   <pic:spPr bwMode="auto">
                     <a:xfrm>
                       <a:off x="0" y="0"/>
-                      <a:ext cx="5130929" cy="3185372"/>
+                      <a:ext cx="4129695" cy="2563788"/>
                     </a:xfrm>
                     <a:prstGeom prst="rect">
                       <a:avLst/>
@@ -727,10 +971,26 @@
     </w:p>
     <w:p>
       <w:pPr>
+        <w:rPr>
+          <w:sz w:val="24"/>
+          <w:szCs w:val="24"/>
+        </w:rPr>
+      </w:pPr>
+    </w:p>
+    <w:p>
+      <w:pPr>
+        <w:pStyle w:val="Heading1"/>
+      </w:pPr>
+      <w:r>
+        <w:t>Display query results:</w:t>
+      </w:r>
+    </w:p>
+    <w:p>
+      <w:pPr>
         <w:pStyle w:val="ListParagraph"/>
         <w:numPr>
           <w:ilvl w:val="0"/>
-          <w:numId w:val="1"/>
+          <w:numId w:val="2"/>
         </w:numPr>
         <w:rPr>
           <w:sz w:val="24"/>
@@ -742,15 +1002,17 @@
           <w:sz w:val="24"/>
           <w:szCs w:val="24"/>
         </w:rPr>
-        <w:t xml:space="preserve">Bind and execute the query for the order </w:t>
-      </w:r>
-      <w:r>
-        <w:rPr>
-          <w:sz w:val="24"/>
-          <w:szCs w:val="24"/>
-        </w:rPr>
-        <w:t>date</w:t>
-      </w:r>
+        <w:t xml:space="preserve">Get each column name from the </w:t>
+      </w:r>
+      <w:proofErr w:type="spellStart"/>
+      <w:r>
+        <w:rPr>
+          <w:sz w:val="24"/>
+          <w:szCs w:val="24"/>
+        </w:rPr>
+        <w:t>columnVars</w:t>
+      </w:r>
+      <w:proofErr w:type="spellEnd"/>
       <w:r>
         <w:rPr>
           <w:sz w:val="24"/>
@@ -758,22 +1020,22 @@
         </w:rPr>
         <w:t xml:space="preserve"> </w:t>
       </w:r>
-      <w:proofErr w:type="gramStart"/>
-      <w:r>
-        <w:rPr>
-          <w:sz w:val="24"/>
-          <w:szCs w:val="24"/>
-        </w:rPr>
-        <w:t>option</w:t>
-      </w:r>
-      <w:proofErr w:type="gramEnd"/>
+      <w:proofErr w:type="spellStart"/>
+      <w:r>
+        <w:rPr>
+          <w:sz w:val="24"/>
+          <w:szCs w:val="24"/>
+        </w:rPr>
+        <w:t>arraylist</w:t>
+      </w:r>
+      <w:proofErr w:type="spellEnd"/>
     </w:p>
     <w:p>
       <w:pPr>
         <w:pStyle w:val="ListParagraph"/>
         <w:numPr>
           <w:ilvl w:val="0"/>
-          <w:numId w:val="1"/>
+          <w:numId w:val="2"/>
         </w:numPr>
         <w:rPr>
           <w:sz w:val="24"/>
@@ -785,55 +1047,7 @@
           <w:sz w:val="24"/>
           <w:szCs w:val="24"/>
         </w:rPr>
-        <w:t xml:space="preserve">Save the result in a </w:t>
-      </w:r>
-      <w:proofErr w:type="gramStart"/>
-      <w:r>
-        <w:rPr>
-          <w:sz w:val="24"/>
-          <w:szCs w:val="24"/>
-        </w:rPr>
-        <w:t>variable</w:t>
-      </w:r>
-      <w:proofErr w:type="gramEnd"/>
-    </w:p>
-    <w:p>
-      <w:pPr>
-        <w:rPr>
-          <w:sz w:val="24"/>
-          <w:szCs w:val="24"/>
-        </w:rPr>
-      </w:pPr>
-    </w:p>
-    <w:p>
-      <w:pPr>
-        <w:rPr>
-          <w:sz w:val="24"/>
-          <w:szCs w:val="24"/>
-        </w:rPr>
-      </w:pPr>
-      <w:r>
-        <w:rPr>
-          <w:sz w:val="24"/>
-          <w:szCs w:val="24"/>
-        </w:rPr>
-        <w:br w:type="page"/>
-      </w:r>
-    </w:p>
-    <w:p>
-      <w:pPr>
-        <w:rPr>
-          <w:sz w:val="24"/>
-          <w:szCs w:val="24"/>
-        </w:rPr>
-      </w:pPr>
-      <w:r>
-        <w:rPr>
-          <w:sz w:val="24"/>
-          <w:szCs w:val="24"/>
-        </w:rPr>
-        <w:lastRenderedPageBreak/>
-        <w:t>Display query results:</w:t>
+        <w:t>In the first row of the table (the header), add a cell for each column name</w:t>
       </w:r>
     </w:p>
     <w:p>
@@ -863,7 +1077,7 @@
                     <pic:cNvPicPr/>
                   </pic:nvPicPr>
                   <pic:blipFill rotWithShape="1">
-                    <a:blip r:embed="rId13"/>
+                    <a:blip r:embed="rId16"/>
                     <a:srcRect l="58587" t="34326" r="22624" b="52873"/>
                     <a:stretch/>
                   </pic:blipFill>
@@ -896,7 +1110,7 @@
         <w:pStyle w:val="ListParagraph"/>
         <w:numPr>
           <w:ilvl w:val="0"/>
-          <w:numId w:val="2"/>
+          <w:numId w:val="3"/>
         </w:numPr>
         <w:rPr>
           <w:sz w:val="24"/>
@@ -908,42 +1122,15 @@
           <w:sz w:val="24"/>
           <w:szCs w:val="24"/>
         </w:rPr>
-        <w:t xml:space="preserve">Get each column name from the </w:t>
-      </w:r>
-      <w:proofErr w:type="spellStart"/>
-      <w:r>
-        <w:rPr>
-          <w:sz w:val="24"/>
-          <w:szCs w:val="24"/>
-        </w:rPr>
-        <w:t>columnVars</w:t>
-      </w:r>
-      <w:proofErr w:type="spellEnd"/>
-      <w:r>
-        <w:rPr>
-          <w:sz w:val="24"/>
-          <w:szCs w:val="24"/>
-        </w:rPr>
-        <w:t xml:space="preserve"> </w:t>
-      </w:r>
-      <w:proofErr w:type="spellStart"/>
-      <w:proofErr w:type="gramStart"/>
-      <w:r>
-        <w:rPr>
-          <w:sz w:val="24"/>
-          <w:szCs w:val="24"/>
-        </w:rPr>
-        <w:t>arraylist</w:t>
-      </w:r>
-      <w:proofErr w:type="spellEnd"/>
-      <w:proofErr w:type="gramEnd"/>
+        <w:t>Retrieve each row of the query result as an associative array</w:t>
+      </w:r>
     </w:p>
     <w:p>
       <w:pPr>
         <w:pStyle w:val="ListParagraph"/>
         <w:numPr>
           <w:ilvl w:val="0"/>
-          <w:numId w:val="2"/>
+          <w:numId w:val="3"/>
         </w:numPr>
         <w:rPr>
           <w:sz w:val="24"/>
@@ -955,17 +1142,40 @@
           <w:sz w:val="24"/>
           <w:szCs w:val="24"/>
         </w:rPr>
-        <w:t xml:space="preserve">In the first row of the table (the header), add a cell for each column </w:t>
-      </w:r>
-      <w:proofErr w:type="gramStart"/>
-      <w:r>
-        <w:rPr>
-          <w:sz w:val="24"/>
-          <w:szCs w:val="24"/>
-        </w:rPr>
-        <w:t>name</w:t>
-      </w:r>
-      <w:proofErr w:type="gramEnd"/>
+        <w:t xml:space="preserve">Loop through each of the selected column names (which is held in the </w:t>
+      </w:r>
+      <w:proofErr w:type="spellStart"/>
+      <w:r>
+        <w:rPr>
+          <w:sz w:val="24"/>
+          <w:szCs w:val="24"/>
+        </w:rPr>
+        <w:t>columnVars</w:t>
+      </w:r>
+      <w:proofErr w:type="spellEnd"/>
+      <w:r>
+        <w:rPr>
+          <w:sz w:val="24"/>
+          <w:szCs w:val="24"/>
+        </w:rPr>
+        <w:t xml:space="preserve"> </w:t>
+      </w:r>
+      <w:proofErr w:type="spellStart"/>
+      <w:r>
+        <w:rPr>
+          <w:sz w:val="24"/>
+          <w:szCs w:val="24"/>
+        </w:rPr>
+        <w:t>arraylist</w:t>
+      </w:r>
+      <w:proofErr w:type="spellEnd"/>
+      <w:r>
+        <w:rPr>
+          <w:sz w:val="24"/>
+          <w:szCs w:val="24"/>
+        </w:rPr>
+        <w:t xml:space="preserve">) and add a cell with the corresponding value </w:t>
+      </w:r>
     </w:p>
     <w:p>
       <w:pPr>
@@ -979,9 +1189,9 @@
           <w:noProof/>
         </w:rPr>
         <w:drawing>
-          <wp:inline distT="0" distB="0" distL="0" distR="0" wp14:anchorId="37F160A6" wp14:editId="4D0D90E8">
-            <wp:extent cx="3848100" cy="2047875"/>
-            <wp:effectExtent l="0" t="0" r="0" b="9525"/>
+          <wp:inline distT="0" distB="0" distL="0" distR="0" wp14:anchorId="37F160A6" wp14:editId="5A48AB9C">
+            <wp:extent cx="3143250" cy="1672769"/>
+            <wp:effectExtent l="0" t="0" r="0" b="3810"/>
             <wp:docPr id="1808322046" name="Picture 1808322046" descr="A screenshot of a computer screen&#10;&#10;Description automatically generated"/>
             <wp:cNvGraphicFramePr>
               <a:graphicFrameLocks xmlns:a="http://schemas.openxmlformats.org/drawingml/2006/main" noChangeAspect="1"/>
@@ -994,14 +1204,14 @@
                     <pic:cNvPicPr/>
                   </pic:nvPicPr>
                   <pic:blipFill rotWithShape="1">
-                    <a:blip r:embed="rId13"/>
+                    <a:blip r:embed="rId16"/>
                     <a:srcRect l="57278" t="58532" r="16274" b="16448"/>
                     <a:stretch/>
                   </pic:blipFill>
                   <pic:spPr bwMode="auto">
                     <a:xfrm>
                       <a:off x="0" y="0"/>
-                      <a:ext cx="3855027" cy="2051561"/>
+                      <a:ext cx="3143250" cy="1672769"/>
                     </a:xfrm>
                     <a:prstGeom prst="rect">
                       <a:avLst/>
@@ -1024,103 +1234,6 @@
     </w:p>
     <w:p>
       <w:pPr>
-        <w:pStyle w:val="ListParagraph"/>
-        <w:numPr>
-          <w:ilvl w:val="0"/>
-          <w:numId w:val="3"/>
-        </w:numPr>
-        <w:rPr>
-          <w:sz w:val="24"/>
-          <w:szCs w:val="24"/>
-        </w:rPr>
-      </w:pPr>
-      <w:r>
-        <w:rPr>
-          <w:sz w:val="24"/>
-          <w:szCs w:val="24"/>
-        </w:rPr>
-        <w:t xml:space="preserve">Retrieve each row of the query result as an associative </w:t>
-      </w:r>
-      <w:proofErr w:type="gramStart"/>
-      <w:r>
-        <w:rPr>
-          <w:sz w:val="24"/>
-          <w:szCs w:val="24"/>
-        </w:rPr>
-        <w:t>array</w:t>
-      </w:r>
-      <w:proofErr w:type="gramEnd"/>
-    </w:p>
-    <w:p>
-      <w:pPr>
-        <w:pStyle w:val="ListParagraph"/>
-        <w:numPr>
-          <w:ilvl w:val="0"/>
-          <w:numId w:val="3"/>
-        </w:numPr>
-        <w:rPr>
-          <w:sz w:val="24"/>
-          <w:szCs w:val="24"/>
-        </w:rPr>
-      </w:pPr>
-      <w:r>
-        <w:rPr>
-          <w:sz w:val="24"/>
-          <w:szCs w:val="24"/>
-        </w:rPr>
-        <w:t xml:space="preserve">Loop through each of the selected column names (which is held in the </w:t>
-      </w:r>
-      <w:proofErr w:type="spellStart"/>
-      <w:r>
-        <w:rPr>
-          <w:sz w:val="24"/>
-          <w:szCs w:val="24"/>
-        </w:rPr>
-        <w:t>columnVars</w:t>
-      </w:r>
-      <w:proofErr w:type="spellEnd"/>
-      <w:r>
-        <w:rPr>
-          <w:sz w:val="24"/>
-          <w:szCs w:val="24"/>
-        </w:rPr>
-        <w:t xml:space="preserve"> </w:t>
-      </w:r>
-      <w:proofErr w:type="spellStart"/>
-      <w:r>
-        <w:rPr>
-          <w:sz w:val="24"/>
-          <w:szCs w:val="24"/>
-        </w:rPr>
-        <w:t>arraylist</w:t>
-      </w:r>
-      <w:proofErr w:type="spellEnd"/>
-      <w:r>
-        <w:rPr>
-          <w:sz w:val="24"/>
-          <w:szCs w:val="24"/>
-        </w:rPr>
-        <w:t xml:space="preserve">) and add a cell with the corresponding </w:t>
-      </w:r>
-      <w:proofErr w:type="gramStart"/>
-      <w:r>
-        <w:rPr>
-          <w:sz w:val="24"/>
-          <w:szCs w:val="24"/>
-        </w:rPr>
-        <w:t>value</w:t>
-      </w:r>
-      <w:proofErr w:type="gramEnd"/>
-      <w:r>
-        <w:rPr>
-          <w:sz w:val="24"/>
-          <w:szCs w:val="24"/>
-        </w:rPr>
-        <w:t xml:space="preserve"> </w:t>
-      </w:r>
-    </w:p>
-    <w:p>
-      <w:pPr>
         <w:ind w:left="360"/>
         <w:rPr>
           <w:sz w:val="24"/>
@@ -1129,7 +1242,7 @@
       </w:pPr>
     </w:p>
     <w:sectPr>
-      <w:footerReference w:type="default" r:id="rId14"/>
+      <w:footerReference w:type="default" r:id="rId17"/>
       <w:pgSz w:w="12240" w:h="15840"/>
       <w:pgMar w:top="1440" w:right="1440" w:bottom="1440" w:left="1440" w:header="720" w:footer="720" w:gutter="0"/>
       <w:cols w:space="720"/>
@@ -1996,6 +2109,49 @@
     <w:name w:val="Normal"/>
     <w:qFormat/>
   </w:style>
+  <w:style w:type="paragraph" w:styleId="Heading1">
+    <w:name w:val="heading 1"/>
+    <w:basedOn w:val="Normal"/>
+    <w:next w:val="Normal"/>
+    <w:link w:val="Heading1Char"/>
+    <w:uiPriority w:val="9"/>
+    <w:qFormat/>
+    <w:rsid w:val="00C21121"/>
+    <w:pPr>
+      <w:keepNext/>
+      <w:keepLines/>
+      <w:spacing w:before="240" w:after="0"/>
+      <w:outlineLvl w:val="0"/>
+    </w:pPr>
+    <w:rPr>
+      <w:rFonts w:asciiTheme="majorHAnsi" w:eastAsiaTheme="majorEastAsia" w:hAnsiTheme="majorHAnsi" w:cstheme="majorBidi"/>
+      <w:color w:val="2F5496" w:themeColor="accent1" w:themeShade="BF"/>
+      <w:sz w:val="32"/>
+      <w:szCs w:val="32"/>
+    </w:rPr>
+  </w:style>
+  <w:style w:type="paragraph" w:styleId="Heading2">
+    <w:name w:val="heading 2"/>
+    <w:basedOn w:val="Normal"/>
+    <w:next w:val="Normal"/>
+    <w:link w:val="Heading2Char"/>
+    <w:uiPriority w:val="9"/>
+    <w:unhideWhenUsed/>
+    <w:qFormat/>
+    <w:rsid w:val="00C21121"/>
+    <w:pPr>
+      <w:keepNext/>
+      <w:keepLines/>
+      <w:spacing w:before="40" w:after="0"/>
+      <w:outlineLvl w:val="1"/>
+    </w:pPr>
+    <w:rPr>
+      <w:rFonts w:asciiTheme="majorHAnsi" w:eastAsiaTheme="majorEastAsia" w:hAnsiTheme="majorHAnsi" w:cstheme="majorBidi"/>
+      <w:color w:val="2F5496" w:themeColor="accent1" w:themeShade="BF"/>
+      <w:sz w:val="26"/>
+      <w:szCs w:val="26"/>
+    </w:rPr>
+  </w:style>
   <w:style w:type="character" w:default="1" w:styleId="DefaultParagraphFont">
     <w:name w:val="Default Paragraph Font"/>
     <w:uiPriority w:val="1"/>
@@ -2077,6 +2233,32 @@
     <w:link w:val="Footer"/>
     <w:uiPriority w:val="99"/>
     <w:rsid w:val="00256095"/>
+  </w:style>
+  <w:style w:type="character" w:customStyle="1" w:styleId="Heading2Char">
+    <w:name w:val="Heading 2 Char"/>
+    <w:basedOn w:val="DefaultParagraphFont"/>
+    <w:link w:val="Heading2"/>
+    <w:uiPriority w:val="9"/>
+    <w:rsid w:val="00C21121"/>
+    <w:rPr>
+      <w:rFonts w:asciiTheme="majorHAnsi" w:eastAsiaTheme="majorEastAsia" w:hAnsiTheme="majorHAnsi" w:cstheme="majorBidi"/>
+      <w:color w:val="2F5496" w:themeColor="accent1" w:themeShade="BF"/>
+      <w:sz w:val="26"/>
+      <w:szCs w:val="26"/>
+    </w:rPr>
+  </w:style>
+  <w:style w:type="character" w:customStyle="1" w:styleId="Heading1Char">
+    <w:name w:val="Heading 1 Char"/>
+    <w:basedOn w:val="DefaultParagraphFont"/>
+    <w:link w:val="Heading1"/>
+    <w:uiPriority w:val="9"/>
+    <w:rsid w:val="00C21121"/>
+    <w:rPr>
+      <w:rFonts w:asciiTheme="majorHAnsi" w:eastAsiaTheme="majorEastAsia" w:hAnsiTheme="majorHAnsi" w:cstheme="majorBidi"/>
+      <w:color w:val="2F5496" w:themeColor="accent1" w:themeShade="BF"/>
+      <w:sz w:val="32"/>
+      <w:szCs w:val="32"/>
+    </w:rPr>
   </w:style>
 </w:styles>
 </file>

</xml_diff>